<commit_message>
update. Added new figures and worked on a few page
</commit_message>
<xml_diff>
--- a/deelopdrachten/deelopdarcht_1.docx
+++ b/deelopdrachten/deelopdarcht_1.docx
@@ -2642,7 +2642,79 @@
     </w:p>
     <w:p/>
     <w:p/>
-    <w:p/>
+    <w:p>
+      <w:r>
+        <w:rPr>
+          <w:noProof/>
+        </w:rPr>
+        <mc:AlternateContent>
+          <mc:Choice Requires="wps">
+            <w:drawing>
+              <wp:inline distT="0" distB="0" distL="0" distR="0" wp14:anchorId="38152834" wp14:editId="49E92A88">
+                <wp:extent cx="302895" cy="302895"/>
+                <wp:effectExtent l="0" t="0" r="0" b="0"/>
+                <wp:docPr id="36" name="Rechthoek 36" descr="TP-Link Deco M9 Plus zigbee"/>
+                <wp:cNvGraphicFramePr>
+                  <a:graphicFrameLocks xmlns:a="http://schemas.openxmlformats.org/drawingml/2006/main" noChangeAspect="1"/>
+                </wp:cNvGraphicFramePr>
+                <a:graphic xmlns:a="http://schemas.openxmlformats.org/drawingml/2006/main">
+                  <a:graphicData uri="http://schemas.microsoft.com/office/word/2010/wordprocessingShape">
+                    <wps:wsp>
+                      <wps:cNvSpPr>
+                        <a:spLocks noChangeAspect="1" noChangeArrowheads="1"/>
+                      </wps:cNvSpPr>
+                      <wps:spPr bwMode="auto">
+                        <a:xfrm>
+                          <a:off x="0" y="0"/>
+                          <a:ext cx="302895" cy="302895"/>
+                        </a:xfrm>
+                        <a:prstGeom prst="rect">
+                          <a:avLst/>
+                        </a:prstGeom>
+                        <a:noFill/>
+                        <a:ln>
+                          <a:noFill/>
+                        </a:ln>
+                        <a:extLst>
+                          <a:ext uri="{909E8E84-426E-40DD-AFC4-6F175D3DCCD1}">
+                            <a14:hiddenFill xmlns:a14="http://schemas.microsoft.com/office/drawing/2010/main">
+                              <a:solidFill>
+                                <a:srgbClr val="FFFFFF"/>
+                              </a:solidFill>
+                            </a14:hiddenFill>
+                          </a:ext>
+                          <a:ext uri="{91240B29-F687-4F45-9708-019B960494DF}">
+                            <a14:hiddenLine xmlns:a14="http://schemas.microsoft.com/office/drawing/2010/main" w="9525">
+                              <a:solidFill>
+                                <a:srgbClr val="000000"/>
+                              </a:solidFill>
+                              <a:miter lim="800000"/>
+                              <a:headEnd/>
+                              <a:tailEnd/>
+                            </a14:hiddenLine>
+                          </a:ext>
+                        </a:extLst>
+                      </wps:spPr>
+                      <wps:bodyPr rot="0" vert="horz" wrap="square" lIns="91440" tIns="45720" rIns="91440" bIns="45720" anchor="t" anchorCtr="0" upright="1">
+                        <a:noAutofit/>
+                      </wps:bodyPr>
+                    </wps:wsp>
+                  </a:graphicData>
+                </a:graphic>
+              </wp:inline>
+            </w:drawing>
+          </mc:Choice>
+          <mc:Fallback>
+            <w:pict>
+              <v:rect w14:anchorId="6648370A" id="Rechthoek 36" o:spid="_x0000_s1026" alt="TP-Link Deco M9 Plus zigbee" style="width:23.85pt;height:23.85pt;visibility:visible;mso-wrap-style:square;mso-left-percent:-10001;mso-top-percent:-10001;mso-position-horizontal:absolute;mso-position-horizontal-relative:char;mso-position-vertical:absolute;mso-position-vertical-relative:line;mso-left-percent:-10001;mso-top-percent:-10001;v-text-anchor:top" o:gfxdata="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" filled="f" stroked="f">
+                <o:lock v:ext="edit" aspectratio="t"/>
+                <w10:anchorlock/>
+              </v:rect>
+            </w:pict>
+          </mc:Fallback>
+        </mc:AlternateContent>
+      </w:r>
+    </w:p>
     <w:sectPr>
       <w:pgSz w:w="11906" w:h="16838"/>
       <w:pgMar w:top="1008" w:right="1008" w:bottom="1008" w:left="1008" w:header="720" w:footer="720" w:gutter="0"/>
@@ -3178,7 +3250,6 @@
   <w:style w:type="character" w:default="1" w:styleId="Standaardalinea-lettertype">
     <w:name w:val="Default Paragraph Font"/>
     <w:uiPriority w:val="1"/>
-    <w:semiHidden/>
     <w:unhideWhenUsed/>
   </w:style>
   <w:style w:type="table" w:default="1" w:styleId="Standaardtabel">

</xml_diff>

<commit_message>
added dark light mode
</commit_message>
<xml_diff>
--- a/deelopdrachten/deelopdarcht_1.docx
+++ b/deelopdrachten/deelopdarcht_1.docx
@@ -456,32 +456,49 @@
           <w:lang w:val="en-GB"/>
         </w:rPr>
       </w:pPr>
+      <w:r>
+        <w:fldChar w:fldCharType="begin"/>
+      </w:r>
+      <w:r>
+        <w:rPr>
+          <w:lang w:val="en-GB"/>
+        </w:rPr>
+        <w:instrText>HYPERLINK "https://pixabay.com/vectors/smart-home-house-technology-2005993/"</w:instrText>
+      </w:r>
+      <w:r>
+        <w:fldChar w:fldCharType="separate"/>
+      </w:r>
+      <w:r>
+        <w:rPr>
+          <w:rStyle w:val="Hyperlink"/>
+          <w:lang w:val="en-GB"/>
+        </w:rPr>
+        <w:t xml:space="preserve">Smart Home House Technology - Free vector graphic on </w:t>
+      </w:r>
+      <w:proofErr w:type="spellStart"/>
+      <w:r>
+        <w:rPr>
+          <w:rStyle w:val="Hyperlink"/>
+          <w:lang w:val="en-GB"/>
+        </w:rPr>
+        <w:t>Pixabay</w:t>
+      </w:r>
+      <w:proofErr w:type="spellEnd"/>
+      <w:r>
+        <w:rPr>
+          <w:rStyle w:val="Hyperlink"/>
+          <w:lang w:val="en-GB"/>
+        </w:rPr>
+        <w:fldChar w:fldCharType="end"/>
+      </w:r>
+    </w:p>
+    <w:p>
+      <w:pPr>
+        <w:rPr>
+          <w:lang w:val="en-GB"/>
+        </w:rPr>
+      </w:pPr>
       <w:hyperlink r:id="rId6" w:history="1">
-        <w:r>
-          <w:rPr>
-            <w:rStyle w:val="Hyperlink"/>
-            <w:lang w:val="en-GB"/>
-          </w:rPr>
-          <w:t xml:space="preserve">Smart Home House Technology - Free vector graphic on </w:t>
-        </w:r>
-        <w:proofErr w:type="spellStart"/>
-        <w:r>
-          <w:rPr>
-            <w:rStyle w:val="Hyperlink"/>
-            <w:lang w:val="en-GB"/>
-          </w:rPr>
-          <w:t>Pixabay</w:t>
-        </w:r>
-        <w:proofErr w:type="spellEnd"/>
-      </w:hyperlink>
-    </w:p>
-    <w:p>
-      <w:pPr>
-        <w:rPr>
-          <w:lang w:val="en-GB"/>
-        </w:rPr>
-      </w:pPr>
-      <w:hyperlink r:id="rId7" w:history="1">
         <w:r>
           <w:rPr>
             <w:rStyle w:val="Hyperlink"/>
@@ -521,7 +538,7 @@
                     </pic:cNvPicPr>
                   </pic:nvPicPr>
                   <pic:blipFill>
-                    <a:blip r:embed="rId8" cstate="print">
+                    <a:blip r:embed="rId7" cstate="print">
                       <a:extLst>
                         <a:ext uri="{28A0092B-C50C-407E-A947-70E740481C1C}">
                           <a14:useLocalDpi xmlns:a14="http://schemas.microsoft.com/office/drawing/2010/main" val="0"/>
@@ -574,7 +591,7 @@
                     </pic:cNvPicPr>
                   </pic:nvPicPr>
                   <pic:blipFill>
-                    <a:blip r:embed="rId9" cstate="print">
+                    <a:blip r:embed="rId8" cstate="print">
                       <a:extLst>
                         <a:ext uri="{28A0092B-C50C-407E-A947-70E740481C1C}">
                           <a14:useLocalDpi xmlns:a14="http://schemas.microsoft.com/office/drawing/2010/main" val="0"/>
@@ -627,7 +644,7 @@
                     </pic:cNvPicPr>
                   </pic:nvPicPr>
                   <pic:blipFill>
-                    <a:blip r:embed="rId10" cstate="print">
+                    <a:blip r:embed="rId9" cstate="print">
                       <a:extLst>
                         <a:ext uri="{28A0092B-C50C-407E-A947-70E740481C1C}">
                           <a14:useLocalDpi xmlns:a14="http://schemas.microsoft.com/office/drawing/2010/main" val="0"/>
@@ -680,7 +697,7 @@
                     </pic:cNvPicPr>
                   </pic:nvPicPr>
                   <pic:blipFill rotWithShape="1">
-                    <a:blip r:embed="rId11">
+                    <a:blip r:embed="rId10">
                       <a:extLst>
                         <a:ext uri="{28A0092B-C50C-407E-A947-70E740481C1C}">
                           <a14:useLocalDpi xmlns:a14="http://schemas.microsoft.com/office/drawing/2010/main" val="0"/>
@@ -727,7 +744,7 @@
       </w:r>
     </w:p>
     <w:p>
-      <w:hyperlink r:id="rId12" w:history="1">
+      <w:hyperlink r:id="rId11" w:history="1">
         <w:proofErr w:type="gramStart"/>
         <w:r>
           <w:rPr>
@@ -745,7 +762,7 @@
       </w:hyperlink>
     </w:p>
     <w:p>
-      <w:hyperlink r:id="rId13" w:history="1">
+      <w:hyperlink r:id="rId12" w:history="1">
         <w:proofErr w:type="gramStart"/>
         <w:r>
           <w:rPr>
@@ -786,11 +803,11 @@
                     </pic:cNvPicPr>
                   </pic:nvPicPr>
                   <pic:blipFill rotWithShape="1">
-                    <a:blip r:embed="rId14">
+                    <a:blip r:embed="rId13">
                       <a:extLst>
                         <a:ext uri="{BEBA8EAE-BF5A-486C-A8C5-ECC9F3942E4B}">
                           <a14:imgProps xmlns:a14="http://schemas.microsoft.com/office/drawing/2010/main">
-                            <a14:imgLayer r:embed="rId15">
+                            <a14:imgLayer r:embed="rId14">
                               <a14:imgEffect>
                                 <a14:backgroundRemoval t="8929" b="82500" l="23590" r="81538">
                                   <a14:foregroundMark x1="34103" y1="47857" x2="34103" y2="47857"/>
@@ -866,7 +883,7 @@
                     </pic:cNvPicPr>
                   </pic:nvPicPr>
                   <pic:blipFill rotWithShape="1">
-                    <a:blip r:embed="rId16">
+                    <a:blip r:embed="rId15">
                       <a:extLst>
                         <a:ext uri="{28A0092B-C50C-407E-A947-70E740481C1C}">
                           <a14:useLocalDpi xmlns:a14="http://schemas.microsoft.com/office/drawing/2010/main" val="0"/>
@@ -922,7 +939,7 @@
                     </pic:cNvPicPr>
                   </pic:nvPicPr>
                   <pic:blipFill>
-                    <a:blip r:embed="rId17">
+                    <a:blip r:embed="rId16">
                       <a:extLst>
                         <a:ext uri="{28A0092B-C50C-407E-A947-70E740481C1C}">
                           <a14:useLocalDpi xmlns:a14="http://schemas.microsoft.com/office/drawing/2010/main" val="0"/>
@@ -965,7 +982,7 @@
       </w:r>
     </w:p>
     <w:p>
-      <w:hyperlink r:id="rId18" w:history="1">
+      <w:hyperlink r:id="rId17" w:history="1">
         <w:r>
           <w:rPr>
             <w:rStyle w:val="Hyperlink"/>
@@ -975,7 +992,7 @@
       </w:hyperlink>
     </w:p>
     <w:p>
-      <w:hyperlink r:id="rId19" w:history="1">
+      <w:hyperlink r:id="rId18" w:history="1">
         <w:r>
           <w:rPr>
             <w:rStyle w:val="Hyperlink"/>
@@ -985,7 +1002,7 @@
       </w:hyperlink>
     </w:p>
     <w:p>
-      <w:hyperlink r:id="rId20" w:history="1">
+      <w:hyperlink r:id="rId19" w:history="1">
         <w:r>
           <w:rPr>
             <w:rStyle w:val="Hyperlink"/>
@@ -995,7 +1012,7 @@
       </w:hyperlink>
     </w:p>
     <w:p>
-      <w:hyperlink r:id="rId21" w:history="1">
+      <w:hyperlink r:id="rId20" w:history="1">
         <w:r>
           <w:rPr>
             <w:rStyle w:val="Hyperlink"/>
@@ -1005,7 +1022,7 @@
       </w:hyperlink>
     </w:p>
     <w:p>
-      <w:hyperlink r:id="rId22" w:history="1">
+      <w:hyperlink r:id="rId21" w:history="1">
         <w:r>
           <w:rPr>
             <w:rStyle w:val="Hyperlink"/>
@@ -1015,7 +1032,7 @@
       </w:hyperlink>
     </w:p>
     <w:p>
-      <w:hyperlink r:id="rId23" w:history="1">
+      <w:hyperlink r:id="rId22" w:history="1">
         <w:r>
           <w:rPr>
             <w:rStyle w:val="Hyperlink"/>
@@ -1048,7 +1065,7 @@
                     </pic:cNvPicPr>
                   </pic:nvPicPr>
                   <pic:blipFill rotWithShape="1">
-                    <a:blip r:embed="rId24">
+                    <a:blip r:embed="rId23">
                       <a:extLst>
                         <a:ext uri="{28A0092B-C50C-407E-A947-70E740481C1C}">
                           <a14:useLocalDpi xmlns:a14="http://schemas.microsoft.com/office/drawing/2010/main" val="0"/>
@@ -1104,7 +1121,7 @@
                     </pic:cNvPicPr>
                   </pic:nvPicPr>
                   <pic:blipFill>
-                    <a:blip r:embed="rId25">
+                    <a:blip r:embed="rId24">
                       <a:extLst>
                         <a:ext uri="{28A0092B-C50C-407E-A947-70E740481C1C}">
                           <a14:useLocalDpi xmlns:a14="http://schemas.microsoft.com/office/drawing/2010/main" val="0"/>
@@ -1157,7 +1174,7 @@
                     </pic:cNvPicPr>
                   </pic:nvPicPr>
                   <pic:blipFill rotWithShape="1">
-                    <a:blip r:embed="rId26">
+                    <a:blip r:embed="rId25">
                       <a:extLst>
                         <a:ext uri="{28A0092B-C50C-407E-A947-70E740481C1C}">
                           <a14:useLocalDpi xmlns:a14="http://schemas.microsoft.com/office/drawing/2010/main" val="0"/>
@@ -1213,7 +1230,7 @@
                     </pic:cNvPicPr>
                   </pic:nvPicPr>
                   <pic:blipFill rotWithShape="1">
-                    <a:blip r:embed="rId27">
+                    <a:blip r:embed="rId26">
                       <a:extLst>
                         <a:ext uri="{28A0092B-C50C-407E-A947-70E740481C1C}">
                           <a14:useLocalDpi xmlns:a14="http://schemas.microsoft.com/office/drawing/2010/main" val="0"/>
@@ -1252,9 +1269,9 @@
           <w:noProof/>
         </w:rPr>
         <w:drawing>
-          <wp:inline distT="0" distB="0" distL="0" distR="0" wp14:anchorId="0406ABE5" wp14:editId="2C960338">
-            <wp:extent cx="1564005" cy="1564005"/>
-            <wp:effectExtent l="0" t="0" r="0" b="0"/>
+          <wp:inline distT="0" distB="0" distL="0" distR="0" wp14:anchorId="0406ABE5" wp14:editId="0EB9A6A1">
+            <wp:extent cx="3305175" cy="2473036"/>
+            <wp:effectExtent l="0" t="0" r="0" b="3810"/>
             <wp:docPr id="27" name="Picture 27" descr="Icon&#10;&#10;Description automatically generated"/>
             <wp:cNvGraphicFramePr>
               <a:graphicFrameLocks xmlns:a="http://schemas.openxmlformats.org/drawingml/2006/main" noChangeAspect="1"/>
@@ -1269,25 +1286,24 @@
                     </pic:cNvPicPr>
                   </pic:nvPicPr>
                   <pic:blipFill rotWithShape="1">
-                    <a:blip r:embed="rId28">
+                    <a:blip r:embed="rId27">
                       <a:extLst>
                         <a:ext uri="{28A0092B-C50C-407E-A947-70E740481C1C}">
                           <a14:useLocalDpi xmlns:a14="http://schemas.microsoft.com/office/drawing/2010/main" val="0"/>
                         </a:ext>
                       </a:extLst>
                     </a:blip>
-                    <a:srcRect l="16045" r="9557" b="7816"/>
+                    <a:srcRect b="7273"/>
                     <a:stretch/>
                   </pic:blipFill>
                   <pic:spPr bwMode="auto">
                     <a:xfrm>
                       <a:off x="0" y="0"/>
-                      <a:ext cx="1572094" cy="1572094"/>
+                      <a:ext cx="3305175" cy="2473036"/>
                     </a:xfrm>
                     <a:prstGeom prst="rect">
                       <a:avLst/>
                     </a:prstGeom>
-                    <a:noFill/>
                     <a:ln>
                       <a:noFill/>
                     </a:ln>
@@ -1325,7 +1341,7 @@
                     </pic:cNvPicPr>
                   </pic:nvPicPr>
                   <pic:blipFill rotWithShape="1">
-                    <a:blip r:embed="rId29">
+                    <a:blip r:embed="rId28">
                       <a:extLst>
                         <a:ext uri="{28A0092B-C50C-407E-A947-70E740481C1C}">
                           <a14:useLocalDpi xmlns:a14="http://schemas.microsoft.com/office/drawing/2010/main" val="0"/>
@@ -1368,7 +1384,7 @@
       </w:r>
     </w:p>
     <w:p>
-      <w:hyperlink r:id="rId30" w:history="1">
+      <w:hyperlink r:id="rId29" w:history="1">
         <w:proofErr w:type="gramStart"/>
         <w:r>
           <w:rPr>
@@ -1386,7 +1402,7 @@
       </w:hyperlink>
     </w:p>
     <w:p>
-      <w:hyperlink r:id="rId31" w:history="1">
+      <w:hyperlink r:id="rId30" w:history="1">
         <w:proofErr w:type="gramStart"/>
         <w:r>
           <w:rPr>
@@ -1404,7 +1420,7 @@
       </w:hyperlink>
     </w:p>
     <w:p>
-      <w:hyperlink r:id="rId32" w:history="1">
+      <w:hyperlink r:id="rId31" w:history="1">
         <w:proofErr w:type="gramStart"/>
         <w:r>
           <w:rPr>
@@ -1445,7 +1461,7 @@
                     </pic:cNvPicPr>
                   </pic:nvPicPr>
                   <pic:blipFill>
-                    <a:blip r:embed="rId33" cstate="print">
+                    <a:blip r:embed="rId32" cstate="print">
                       <a:extLst>
                         <a:ext uri="{28A0092B-C50C-407E-A947-70E740481C1C}">
                           <a14:useLocalDpi xmlns:a14="http://schemas.microsoft.com/office/drawing/2010/main" val="0"/>
@@ -1498,7 +1514,7 @@
                     </pic:cNvPicPr>
                   </pic:nvPicPr>
                   <pic:blipFill>
-                    <a:blip r:embed="rId34" cstate="print">
+                    <a:blip r:embed="rId33" cstate="print">
                       <a:extLst>
                         <a:ext uri="{28A0092B-C50C-407E-A947-70E740481C1C}">
                           <a14:useLocalDpi xmlns:a14="http://schemas.microsoft.com/office/drawing/2010/main" val="0"/>
@@ -1551,7 +1567,7 @@
                     </pic:cNvPicPr>
                   </pic:nvPicPr>
                   <pic:blipFill>
-                    <a:blip r:embed="rId35" cstate="print">
+                    <a:blip r:embed="rId34" cstate="print">
                       <a:extLst>
                         <a:ext uri="{28A0092B-C50C-407E-A947-70E740481C1C}">
                           <a14:useLocalDpi xmlns:a14="http://schemas.microsoft.com/office/drawing/2010/main" val="0"/>
@@ -1603,7 +1619,7 @@
           <w:lang w:val="en-GB"/>
         </w:rPr>
       </w:pPr>
-      <w:hyperlink r:id="rId36" w:history="1">
+      <w:hyperlink r:id="rId35" w:history="1">
         <w:r>
           <w:rPr>
             <w:rStyle w:val="Hyperlink"/>
@@ -1636,7 +1652,7 @@
                     </pic:cNvPicPr>
                   </pic:nvPicPr>
                   <pic:blipFill rotWithShape="1">
-                    <a:blip r:embed="rId37">
+                    <a:blip r:embed="rId36">
                       <a:extLst>
                         <a:ext uri="{28A0092B-C50C-407E-A947-70E740481C1C}">
                           <a14:useLocalDpi xmlns:a14="http://schemas.microsoft.com/office/drawing/2010/main" val="0"/>
@@ -1691,7 +1707,7 @@
           <w:lang w:val="en-GB"/>
         </w:rPr>
       </w:pPr>
-      <w:hyperlink r:id="rId38" w:history="1">
+      <w:hyperlink r:id="rId37" w:history="1">
         <w:r>
           <w:rPr>
             <w:rStyle w:val="Hyperlink"/>
@@ -1707,7 +1723,7 @@
           <w:lang w:val="en-GB"/>
         </w:rPr>
       </w:pPr>
-      <w:hyperlink r:id="rId39" w:history="1">
+      <w:hyperlink r:id="rId38" w:history="1">
         <w:r>
           <w:rPr>
             <w:rStyle w:val="Hyperlink"/>
@@ -1723,7 +1739,7 @@
           <w:lang w:val="en-GB"/>
         </w:rPr>
       </w:pPr>
-      <w:hyperlink r:id="rId40" w:history="1">
+      <w:hyperlink r:id="rId39" w:history="1">
         <w:r>
           <w:rPr>
             <w:rStyle w:val="Hyperlink"/>
@@ -1756,7 +1772,7 @@
                     </pic:cNvPicPr>
                   </pic:nvPicPr>
                   <pic:blipFill rotWithShape="1">
-                    <a:blip r:embed="rId41">
+                    <a:blip r:embed="rId40">
                       <a:extLst>
                         <a:ext uri="{28A0092B-C50C-407E-A947-70E740481C1C}">
                           <a14:useLocalDpi xmlns:a14="http://schemas.microsoft.com/office/drawing/2010/main" val="0"/>
@@ -1812,7 +1828,7 @@
                     </pic:cNvPicPr>
                   </pic:nvPicPr>
                   <pic:blipFill rotWithShape="1">
-                    <a:blip r:embed="rId42" cstate="print">
+                    <a:blip r:embed="rId41" cstate="print">
                       <a:extLst>
                         <a:ext uri="{28A0092B-C50C-407E-A947-70E740481C1C}">
                           <a14:useLocalDpi xmlns:a14="http://schemas.microsoft.com/office/drawing/2010/main" val="0"/>
@@ -1868,7 +1884,7 @@
                     </pic:cNvPicPr>
                   </pic:nvPicPr>
                   <pic:blipFill rotWithShape="1">
-                    <a:blip r:embed="rId43" cstate="print">
+                    <a:blip r:embed="rId42" cstate="print">
                       <a:extLst>
                         <a:ext uri="{28A0092B-C50C-407E-A947-70E740481C1C}">
                           <a14:useLocalDpi xmlns:a14="http://schemas.microsoft.com/office/drawing/2010/main" val="0"/>
@@ -1922,7 +1938,7 @@
           <w:lang w:val="en-GB"/>
         </w:rPr>
       </w:pPr>
-      <w:hyperlink r:id="rId44" w:history="1">
+      <w:hyperlink r:id="rId43" w:history="1">
         <w:r>
           <w:rPr>
             <w:rStyle w:val="Hyperlink"/>
@@ -1938,7 +1954,7 @@
           <w:lang w:val="en-GB"/>
         </w:rPr>
       </w:pPr>
-      <w:hyperlink r:id="rId45" w:history="1">
+      <w:hyperlink r:id="rId44" w:history="1">
         <w:r>
           <w:rPr>
             <w:rStyle w:val="Hyperlink"/>
@@ -1954,7 +1970,7 @@
           <w:lang w:val="en-GB"/>
         </w:rPr>
       </w:pPr>
-      <w:hyperlink r:id="rId46" w:history="1">
+      <w:hyperlink r:id="rId45" w:history="1">
         <w:r>
           <w:rPr>
             <w:rStyle w:val="Hyperlink"/>
@@ -1970,7 +1986,7 @@
           <w:lang w:val="en-GB"/>
         </w:rPr>
       </w:pPr>
-      <w:hyperlink r:id="rId47" w:history="1">
+      <w:hyperlink r:id="rId46" w:history="1">
         <w:r>
           <w:rPr>
             <w:rStyle w:val="Hyperlink"/>
@@ -1986,7 +2002,7 @@
           <w:lang w:val="en-GB"/>
         </w:rPr>
       </w:pPr>
-      <w:hyperlink r:id="rId48" w:history="1">
+      <w:hyperlink r:id="rId47" w:history="1">
         <w:r>
           <w:rPr>
             <w:rStyle w:val="Hyperlink"/>
@@ -2024,11 +2040,11 @@
                     </pic:cNvPicPr>
                   </pic:nvPicPr>
                   <pic:blipFill rotWithShape="1">
-                    <a:blip r:embed="rId49">
+                    <a:blip r:embed="rId48">
                       <a:extLst>
                         <a:ext uri="{BEBA8EAE-BF5A-486C-A8C5-ECC9F3942E4B}">
                           <a14:imgProps xmlns:a14="http://schemas.microsoft.com/office/drawing/2010/main">
-                            <a14:imgLayer r:embed="rId50">
+                            <a14:imgLayer r:embed="rId49">
                               <a14:imgEffect>
                                 <a14:backgroundRemoval t="9146" b="82315" l="23184" r="76816"/>
                               </a14:imgEffect>
@@ -2089,7 +2105,7 @@
                     </pic:cNvPicPr>
                   </pic:nvPicPr>
                   <pic:blipFill rotWithShape="1">
-                    <a:blip r:embed="rId51">
+                    <a:blip r:embed="rId50">
                       <a:extLst>
                         <a:ext uri="{28A0092B-C50C-407E-A947-70E740481C1C}">
                           <a14:useLocalDpi xmlns:a14="http://schemas.microsoft.com/office/drawing/2010/main" val="0"/>
@@ -2145,7 +2161,7 @@
                     </pic:cNvPicPr>
                   </pic:nvPicPr>
                   <pic:blipFill>
-                    <a:blip r:embed="rId52">
+                    <a:blip r:embed="rId51">
                       <a:extLst>
                         <a:ext uri="{28A0092B-C50C-407E-A947-70E740481C1C}">
                           <a14:useLocalDpi xmlns:a14="http://schemas.microsoft.com/office/drawing/2010/main" val="0"/>
@@ -2198,7 +2214,7 @@
                     </pic:cNvPicPr>
                   </pic:nvPicPr>
                   <pic:blipFill>
-                    <a:blip r:embed="rId53">
+                    <a:blip r:embed="rId52">
                       <a:extLst>
                         <a:ext uri="{28A0092B-C50C-407E-A947-70E740481C1C}">
                           <a14:useLocalDpi xmlns:a14="http://schemas.microsoft.com/office/drawing/2010/main" val="0"/>
@@ -2251,7 +2267,7 @@
                     </pic:cNvPicPr>
                   </pic:nvPicPr>
                   <pic:blipFill rotWithShape="1">
-                    <a:blip r:embed="rId54">
+                    <a:blip r:embed="rId53">
                       <a:extLst>
                         <a:ext uri="{28A0092B-C50C-407E-A947-70E740481C1C}">
                           <a14:useLocalDpi xmlns:a14="http://schemas.microsoft.com/office/drawing/2010/main" val="0"/>
@@ -2307,7 +2323,7 @@
                     </pic:cNvPicPr>
                   </pic:nvPicPr>
                   <pic:blipFill>
-                    <a:blip r:embed="rId55">
+                    <a:blip r:embed="rId54">
                       <a:extLst>
                         <a:ext uri="{28A0092B-C50C-407E-A947-70E740481C1C}">
                           <a14:useLocalDpi xmlns:a14="http://schemas.microsoft.com/office/drawing/2010/main" val="0"/>
@@ -2372,7 +2388,7 @@
           <w:lang w:val="en-GB"/>
         </w:rPr>
       </w:pPr>
-      <w:hyperlink r:id="rId56" w:history="1">
+      <w:hyperlink r:id="rId55" w:history="1">
         <w:r>
           <w:rPr>
             <w:rStyle w:val="Hyperlink"/>
@@ -2394,7 +2410,7 @@
           <w:lang w:val="en-GB"/>
         </w:rPr>
       </w:pPr>
-      <w:hyperlink r:id="rId57" w:history="1">
+      <w:hyperlink r:id="rId56" w:history="1">
         <w:r>
           <w:rPr>
             <w:rStyle w:val="Hyperlink"/>
@@ -2410,7 +2426,7 @@
           <w:lang w:val="en-GB"/>
         </w:rPr>
       </w:pPr>
-      <w:hyperlink r:id="rId58" w:history="1">
+      <w:hyperlink r:id="rId57" w:history="1">
         <w:r>
           <w:rPr>
             <w:rStyle w:val="Hyperlink"/>
@@ -2428,7 +2444,7 @@
           <w:lang w:val="en-GB"/>
         </w:rPr>
       </w:pPr>
-      <w:hyperlink r:id="rId59" w:history="1">
+      <w:hyperlink r:id="rId58" w:history="1">
         <w:r>
           <w:rPr>
             <w:rStyle w:val="Hyperlink"/>
@@ -2461,7 +2477,7 @@
                     </pic:cNvPicPr>
                   </pic:nvPicPr>
                   <pic:blipFill>
-                    <a:blip r:embed="rId60" cstate="print">
+                    <a:blip r:embed="rId59" cstate="print">
                       <a:extLst>
                         <a:ext uri="{28A0092B-C50C-407E-A947-70E740481C1C}">
                           <a14:useLocalDpi xmlns:a14="http://schemas.microsoft.com/office/drawing/2010/main" val="0"/>
@@ -2514,7 +2530,7 @@
                     </pic:cNvPicPr>
                   </pic:nvPicPr>
                   <pic:blipFill>
-                    <a:blip r:embed="rId61">
+                    <a:blip r:embed="rId60">
                       <a:extLst>
                         <a:ext uri="{28A0092B-C50C-407E-A947-70E740481C1C}">
                           <a14:useLocalDpi xmlns:a14="http://schemas.microsoft.com/office/drawing/2010/main" val="0"/>
@@ -2567,7 +2583,7 @@
                     </pic:cNvPicPr>
                   </pic:nvPicPr>
                   <pic:blipFill>
-                    <a:blip r:embed="rId62">
+                    <a:blip r:embed="rId61">
                       <a:extLst>
                         <a:ext uri="{28A0092B-C50C-407E-A947-70E740481C1C}">
                           <a14:useLocalDpi xmlns:a14="http://schemas.microsoft.com/office/drawing/2010/main" val="0"/>
@@ -2620,7 +2636,7 @@
                     </pic:cNvPicPr>
                   </pic:nvPicPr>
                   <pic:blipFill rotWithShape="1">
-                    <a:blip r:embed="rId63">
+                    <a:blip r:embed="rId62">
                       <a:extLst>
                         <a:ext uri="{28A0092B-C50C-407E-A947-70E740481C1C}">
                           <a14:useLocalDpi xmlns:a14="http://schemas.microsoft.com/office/drawing/2010/main" val="0"/>

</xml_diff>